<commit_message>
updates to nih biosketch
</commit_message>
<xml_diff>
--- a/nih-bio-deep-r01.docx
+++ b/nih-bio-deep-r01.docx
@@ -38,8 +38,6 @@
       <w:pPr>
         <w:pStyle w:val="Title"/>
       </w:pPr>
-      <w:bookmarkStart w:id="0" w:name="_GoBack"/>
-      <w:bookmarkEnd w:id="0"/>
       <w:r>
         <w:t>BIOGRAPHICAL</w:t>
       </w:r>
@@ -769,10 +767,7 @@
         <w:t xml:space="preserve">, while completely eliminating the need for manual feature engineering. </w:t>
       </w:r>
       <w:r>
-        <w:t>Two</w:t>
-      </w:r>
-      <w:r>
-        <w:t xml:space="preserve"> of these works </w:t>
+        <w:t xml:space="preserve">Two of these works </w:t>
       </w:r>
       <w:r>
         <w:t>are now</w:t>
@@ -1520,60 +1515,6 @@
           <w:noProof/>
         </w:rPr>
         <w:t>4</w:t>
-      </w:r>
-      <w:r>
-        <w:rPr>
-          <w:noProof/>
-        </w:rPr>
-        <w:t xml:space="preserve"> </w:t>
-      </w:r>
-      <w:r>
-        <w:rPr>
-          <w:noProof/>
-        </w:rPr>
-        <w:tab/>
-      </w:r>
-      <w:r>
-        <w:rPr>
-          <w:b/>
-          <w:noProof/>
-        </w:rPr>
-        <w:t>Dligach D</w:t>
-      </w:r>
-      <w:r>
-        <w:rPr>
-          <w:noProof/>
-        </w:rPr>
-        <w:t xml:space="preserve">, Palmer M. Reducing the need for double annotation. In: </w:t>
-      </w:r>
-      <w:r>
-        <w:rPr>
-          <w:i/>
-          <w:iCs/>
-          <w:noProof/>
-        </w:rPr>
-        <w:t>Proceedings of the 5th Linguistic Annotation Workshop</w:t>
-      </w:r>
-      <w:r>
-        <w:rPr>
-          <w:noProof/>
-        </w:rPr>
-        <w:t>. 2011. 65–73.</w:t>
-      </w:r>
-    </w:p>
-    <w:p>
-      <w:pPr>
-        <w:pStyle w:val="NormalWeb"/>
-        <w:ind w:left="640" w:hanging="640"/>
-        <w:rPr>
-          <w:noProof/>
-        </w:rPr>
-      </w:pPr>
-      <w:r>
-        <w:rPr>
-          <w:noProof/>
-        </w:rPr>
-        <w:t>5</w:t>
       </w:r>
       <w:r>
         <w:rPr>
@@ -1878,11 +1819,18 @@
       </w:r>
       <w:r>
         <w:rPr>
+          <w:iCs/>
+          <w:noProof/>
+        </w:rPr>
+        <w:t>et al</w:t>
+      </w:r>
+      <w:r>
+        <w:rPr>
           <w:i/>
           <w:iCs/>
           <w:noProof/>
         </w:rPr>
-        <w:t>et al.</w:t>
+        <w:t>.</w:t>
       </w:r>
       <w:r>
         <w:rPr>
@@ -1920,6 +1868,97 @@
       </w:r>
     </w:p>
     <w:p>
+      <w:pPr>
+        <w:pStyle w:val="NormalWeb"/>
+        <w:ind w:left="640" w:hanging="640"/>
+        <w:rPr>
+          <w:noProof/>
+        </w:rPr>
+      </w:pPr>
+      <w:r>
+        <w:rPr>
+          <w:noProof/>
+        </w:rPr>
+        <w:t>3</w:t>
+      </w:r>
+      <w:r>
+        <w:rPr>
+          <w:noProof/>
+        </w:rPr>
+        <w:tab/>
+      </w:r>
+      <w:r>
+        <w:rPr>
+          <w:noProof/>
+        </w:rPr>
+        <w:t>Viani</w:t>
+      </w:r>
+      <w:r>
+        <w:rPr>
+          <w:noProof/>
+        </w:rPr>
+        <w:t xml:space="preserve"> N, </w:t>
+      </w:r>
+      <w:r>
+        <w:rPr>
+          <w:noProof/>
+        </w:rPr>
+        <w:t>Miller</w:t>
+      </w:r>
+      <w:r>
+        <w:rPr>
+          <w:noProof/>
+        </w:rPr>
+        <w:t xml:space="preserve"> T</w:t>
+      </w:r>
+      <w:r>
+        <w:rPr>
+          <w:noProof/>
+        </w:rPr>
+        <w:t xml:space="preserve">, </w:t>
+      </w:r>
+      <w:r>
+        <w:rPr>
+          <w:b/>
+          <w:noProof/>
+        </w:rPr>
+        <w:t>Dligach D</w:t>
+      </w:r>
+      <w:r>
+        <w:rPr>
+          <w:noProof/>
+        </w:rPr>
+        <w:t xml:space="preserve">, </w:t>
+      </w:r>
+      <w:r>
+        <w:rPr>
+          <w:noProof/>
+        </w:rPr>
+        <w:t>et al</w:t>
+      </w:r>
+      <w:r>
+        <w:rPr>
+          <w:noProof/>
+        </w:rPr>
+        <w:t xml:space="preserve">. Recurrent Neural Network Architectures for Event Extraction from Italian Medical Reports. In </w:t>
+      </w:r>
+      <w:r>
+        <w:rPr>
+          <w:i/>
+          <w:noProof/>
+        </w:rPr>
+        <w:t>AIME 2017: Proceedings of the 16th Conference on Artificial Intelligence in Medicine</w:t>
+      </w:r>
+      <w:r>
+        <w:rPr>
+          <w:noProof/>
+        </w:rPr>
+        <w:t>. Vienna, Austria. June, 2017.</w:t>
+      </w:r>
+      <w:bookmarkStart w:id="0" w:name="_GoBack"/>
+      <w:bookmarkEnd w:id="0"/>
+    </w:p>
+    <w:p>
       <w:r>
         <w:rPr>
           <w:b/>
@@ -2342,120 +2381,11 @@
       </w:r>
     </w:p>
     <w:p>
-      <w:pPr>
-        <w:pStyle w:val="NormalWeb"/>
-        <w:ind w:left="640" w:hanging="640"/>
-        <w:rPr>
-          <w:noProof/>
-        </w:rPr>
-      </w:pPr>
-      <w:r>
-        <w:rPr>
-          <w:noProof/>
-        </w:rPr>
+      <w:r>
         <w:t>4</w:t>
       </w:r>
       <w:r>
-        <w:rPr>
-          <w:noProof/>
-        </w:rPr>
-        <w:t xml:space="preserve"> </w:t>
-      </w:r>
-      <w:r>
-        <w:rPr>
-          <w:noProof/>
-        </w:rPr>
-        <w:tab/>
-        <w:t xml:space="preserve">Lin C, Miller T, Kho A, </w:t>
-      </w:r>
-      <w:r>
-        <w:rPr>
-          <w:iCs/>
-          <w:noProof/>
-        </w:rPr>
-        <w:t xml:space="preserve">Bethard S, </w:t>
-      </w:r>
-      <w:r>
-        <w:rPr>
-          <w:b/>
-          <w:iCs/>
-          <w:noProof/>
-        </w:rPr>
-        <w:t>Dligach D</w:t>
-      </w:r>
-      <w:r>
-        <w:rPr>
-          <w:iCs/>
-          <w:noProof/>
-        </w:rPr>
-        <w:t xml:space="preserve">, </w:t>
-      </w:r>
-      <w:r>
-        <w:rPr>
-          <w:i/>
-          <w:iCs/>
-          <w:noProof/>
-        </w:rPr>
-        <w:t>et al</w:t>
-      </w:r>
-      <w:r>
-        <w:rPr>
-          <w:i/>
-          <w:iCs/>
-          <w:noProof/>
-        </w:rPr>
-        <w:t>.</w:t>
-      </w:r>
-      <w:r>
-        <w:rPr>
-          <w:noProof/>
-        </w:rPr>
-        <w:t xml:space="preserve"> Descending-Path Convolution Kernel for Syntactic Structures. </w:t>
-      </w:r>
-      <w:r>
-        <w:rPr>
-          <w:i/>
-          <w:iCs/>
-          <w:noProof/>
-        </w:rPr>
-        <w:t>ACL</w:t>
-      </w:r>
-      <w:r>
-        <w:rPr>
-          <w:noProof/>
-        </w:rPr>
-        <w:t xml:space="preserve"> 2014;</w:t>
-      </w:r>
-      <w:r>
-        <w:rPr>
-          <w:b/>
-          <w:bCs/>
-          <w:noProof/>
-        </w:rPr>
-        <w:t>1</w:t>
-      </w:r>
-      <w:r>
-        <w:rPr>
-          <w:noProof/>
-        </w:rPr>
-        <w:t>:81–6.</w:t>
-      </w:r>
-    </w:p>
-    <w:p>
-      <w:r>
-        <w:t>5</w:t>
-      </w:r>
-      <w:r>
-        <w:t xml:space="preserve">       </w:t>
-      </w:r>
-      <w:r>
-        <w:t xml:space="preserve"> </w:t>
-      </w:r>
-      <w:r>
-        <w:t xml:space="preserve"> </w:t>
-      </w:r>
-      <w:r>
-        <w:t>Lin C</w:t>
+        <w:t xml:space="preserve">       Lin C</w:t>
       </w:r>
       <w:r>
         <w:t>, Miller</w:t>
@@ -3041,21 +2971,21 @@
           <w:b/>
           <w:szCs w:val="22"/>
         </w:rPr>
+        <w:t>Temporal Relation Discovery for Clinical Text (Renewal)</w:t>
+      </w:r>
+    </w:p>
+    <w:p>
+      <w:pPr>
+        <w:pStyle w:val="DataField11pt-Single"/>
+        <w:rPr>
+          <w:szCs w:val="22"/>
+        </w:rPr>
+      </w:pPr>
+      <w:r>
+        <w:rPr>
+          <w:szCs w:val="22"/>
+        </w:rPr>
         <w:lastRenderedPageBreak/>
-        <w:t>Temporal Relation Discovery for Clinical Text (Renewal)</w:t>
-      </w:r>
-    </w:p>
-    <w:p>
-      <w:pPr>
-        <w:pStyle w:val="DataField11pt-Single"/>
-        <w:rPr>
-          <w:szCs w:val="22"/>
-        </w:rPr>
-      </w:pPr>
-      <w:r>
-        <w:rPr>
-          <w:szCs w:val="22"/>
-        </w:rPr>
         <w:t xml:space="preserve">Renewal: </w:t>
       </w:r>
       <w:r>
@@ -6230,6 +6160,30 @@
 </file>
 
 <file path=customXml/item1.xml><?xml version="1.0" encoding="utf-8"?>
+<?mso-contentType ?>
+<FormTemplates xmlns="http://schemas.microsoft.com/sharepoint/v3/contenttype/forms">
+  <Display>DocumentLibraryForm</Display>
+  <Edit>DocumentLibraryForm</Edit>
+  <New>DocumentLibraryForm</New>
+</FormTemplates>
+</file>
+
+<file path=customXml/item2.xml><?xml version="1.0" encoding="utf-8"?>
+<p:properties xmlns:p="http://schemas.microsoft.com/office/2006/metadata/properties" xmlns:xsi="http://www.w3.org/2001/XMLSchema-instance" xmlns:pc="http://schemas.microsoft.com/office/infopath/2007/PartnerControls">
+  <documentManagement>
+    <File_x0020_Status xmlns="97b54082-1e85-426d-afc6-16ad99d216c1">Final</File_x0020_Status>
+    <Category xmlns="97b54082-1e85-426d-afc6-16ad99d216c1">Master</Category>
+    <CR_ID xmlns="97b54082-1e85-426d-afc6-16ad99d216c1" xsi:nil="true"/>
+    <Form_x0020_Set xmlns="97b54082-1e85-426d-afc6-16ad99d216c1">SF424</Form_x0020_Set>
+    <Test_x0020_Comment xmlns="97b54082-1e85-426d-afc6-16ad99d216c1">Posted 11/25/2014
+12/2/2014 Brian updated default font sizes to Arial 11 in data entry areas.
+12/4/2014 Brian updated formatting to client's selection of everything as Arial 11</Test_x0020_Comment>
+    <OMB_x0020_No_x002e_ xmlns="97b54082-1e85-426d-afc6-16ad99d216c1">0925-0001/0002</OMB_x0020_No_x002e_>
+  </documentManagement>
+</p:properties>
+</file>
+
+<file path=customXml/item3.xml><?xml version="1.0" encoding="utf-8"?>
 <ct:contentTypeSchema xmlns:ct="http://schemas.microsoft.com/office/2006/metadata/contentType" xmlns:ma="http://schemas.microsoft.com/office/2006/metadata/properties/metaAttributes" ct:_="" ma:_="" ma:contentTypeName="Document" ma:contentTypeID="0x010100055B51225CD12F448FAA5C7D33BC6823" ma:contentTypeVersion="16" ma:contentTypeDescription="Create a new document." ma:contentTypeScope="" ma:versionID="506a11ca443827ebc9d18150f24c54c9">
   <xsd:schema xmlns:xsd="http://www.w3.org/2001/XMLSchema" xmlns:xs="http://www.w3.org/2001/XMLSchema" xmlns:p="http://schemas.microsoft.com/office/2006/metadata/properties" xmlns:ns2="97b54082-1e85-426d-afc6-16ad99d216c1" xmlns:ns3="450e8ad3-2190-4242-9251-c742d282393d" targetNamespace="http://schemas.microsoft.com/office/2006/metadata/properties" ma:root="true" ma:fieldsID="61d42764574d42cc2e7083a34db7f91f" ns2:_="" ns3:_="">
     <xsd:import namespace="97b54082-1e85-426d-afc6-16ad99d216c1"/>
@@ -6461,31 +6415,25 @@
 </ct:contentTypeSchema>
 </file>
 
-<file path=customXml/item2.xml><?xml version="1.0" encoding="utf-8"?>
-<p:properties xmlns:p="http://schemas.microsoft.com/office/2006/metadata/properties" xmlns:xsi="http://www.w3.org/2001/XMLSchema-instance" xmlns:pc="http://schemas.microsoft.com/office/infopath/2007/PartnerControls">
-  <documentManagement>
-    <File_x0020_Status xmlns="97b54082-1e85-426d-afc6-16ad99d216c1">Final</File_x0020_Status>
-    <Category xmlns="97b54082-1e85-426d-afc6-16ad99d216c1">Master</Category>
-    <CR_ID xmlns="97b54082-1e85-426d-afc6-16ad99d216c1" xsi:nil="true"/>
-    <Form_x0020_Set xmlns="97b54082-1e85-426d-afc6-16ad99d216c1">SF424</Form_x0020_Set>
-    <Test_x0020_Comment xmlns="97b54082-1e85-426d-afc6-16ad99d216c1">Posted 11/25/2014
-12/2/2014 Brian updated default font sizes to Arial 11 in data entry areas.
-12/4/2014 Brian updated formatting to client's selection of everything as Arial 11</Test_x0020_Comment>
-    <OMB_x0020_No_x002e_ xmlns="97b54082-1e85-426d-afc6-16ad99d216c1">0925-0001/0002</OMB_x0020_No_x002e_>
-  </documentManagement>
-</p:properties>
+<file path=customXml/itemProps1.xml><?xml version="1.0" encoding="utf-8"?>
+<ds:datastoreItem xmlns:ds="http://schemas.openxmlformats.org/officeDocument/2006/customXml" ds:itemID="{3A4A9A40-AA55-4CBA-93F5-B14C65A49478}">
+  <ds:schemaRefs>
+    <ds:schemaRef ds:uri="http://schemas.microsoft.com/sharepoint/v3/contenttype/forms"/>
+  </ds:schemaRefs>
+</ds:datastoreItem>
 </file>
 
-<file path=customXml/item3.xml><?xml version="1.0" encoding="utf-8"?>
-<?mso-contentType ?>
-<FormTemplates xmlns="http://schemas.microsoft.com/sharepoint/v3/contenttype/forms">
-  <Display>DocumentLibraryForm</Display>
-  <Edit>DocumentLibraryForm</Edit>
-  <New>DocumentLibraryForm</New>
-</FormTemplates>
+<file path=customXml/itemProps2.xml><?xml version="1.0" encoding="utf-8"?>
+<ds:datastoreItem xmlns:ds="http://schemas.openxmlformats.org/officeDocument/2006/customXml" ds:itemID="{2A76CE26-06FF-4835-817C-1A5CD3E7E1B8}">
+  <ds:schemaRefs>
+    <ds:schemaRef ds:uri="http://schemas.microsoft.com/office/2006/metadata/properties"/>
+    <ds:schemaRef ds:uri="http://schemas.microsoft.com/office/infopath/2007/PartnerControls"/>
+    <ds:schemaRef ds:uri="97b54082-1e85-426d-afc6-16ad99d216c1"/>
+  </ds:schemaRefs>
+</ds:datastoreItem>
 </file>
 
-<file path=customXml/itemProps1.xml><?xml version="1.0" encoding="utf-8"?>
+<file path=customXml/itemProps3.xml><?xml version="1.0" encoding="utf-8"?>
 <ds:datastoreItem xmlns:ds="http://schemas.openxmlformats.org/officeDocument/2006/customXml" ds:itemID="{BF42F3B0-98E2-4D75-B105-3E82B56B8477}">
   <ds:schemaRefs>
     <ds:schemaRef ds:uri="http://schemas.microsoft.com/office/2006/metadata/contentType"/>
@@ -6502,22 +6450,4 @@
     <ds:schemaRef ds:uri="http://schemas.microsoft.com/internal/obd"/>
   </ds:schemaRefs>
 </ds:datastoreItem>
-</file>
-
-<file path=customXml/itemProps2.xml><?xml version="1.0" encoding="utf-8"?>
-<ds:datastoreItem xmlns:ds="http://schemas.openxmlformats.org/officeDocument/2006/customXml" ds:itemID="{2A76CE26-06FF-4835-817C-1A5CD3E7E1B8}">
-  <ds:schemaRefs>
-    <ds:schemaRef ds:uri="http://schemas.microsoft.com/office/2006/metadata/properties"/>
-    <ds:schemaRef ds:uri="http://schemas.microsoft.com/office/infopath/2007/PartnerControls"/>
-    <ds:schemaRef ds:uri="97b54082-1e85-426d-afc6-16ad99d216c1"/>
-  </ds:schemaRefs>
-</ds:datastoreItem>
-</file>
-
-<file path=customXml/itemProps3.xml><?xml version="1.0" encoding="utf-8"?>
-<ds:datastoreItem xmlns:ds="http://schemas.openxmlformats.org/officeDocument/2006/customXml" ds:itemID="{3A4A9A40-AA55-4CBA-93F5-B14C65A49478}">
-  <ds:schemaRefs>
-    <ds:schemaRef ds:uri="http://schemas.microsoft.com/sharepoint/v3/contenttype/forms"/>
-  </ds:schemaRefs>
-</ds:datastoreItem>
 </file>
</xml_diff>